<commit_message>
by page 3 done
</commit_message>
<xml_diff>
--- a/1.docx
+++ b/1.docx
@@ -196,7 +196,7 @@
         <w:rPr>
           <w:rFonts w:cs="Times New Roman"/>
         </w:rPr>
-        <w:t>ПРИ ПЕРВИЧНОМ ИСПОЛЬЗОВАНИИ ПРИБОБРА</w:t>
+        <w:t>ПРИ ПЕРВИЧНОМ ИСПОЛЬЗОВАНИИ ПРИБОРА</w:t>
       </w:r>
     </w:p>
     <w:p>
@@ -432,6 +432,1257 @@
       <w:r>
         <w:rPr/>
         <w:t>Внимательно осмотрите устройство и убедитесь в отсутствии повреждений. В частности, проверьте аксессуары, переключатели на панели и разъемы. Если есть повреждение или прибор не работает в соответствии со спецификацией, обратитесь к Вашему дилеру или представителю Hioki.</w:t>
+      </w:r>
+    </w:p>
+    <w:p>
+      <w:pPr>
+        <w:pStyle w:val="Normal"/>
+        <w:ind w:firstLine="567"/>
+        <w:jc w:val="both"/>
+        <w:rPr/>
+      </w:pPr>
+      <w:r>
+        <w:rPr/>
+      </w:r>
+    </w:p>
+    <w:p>
+      <w:pPr>
+        <w:pStyle w:val="Normal"/>
+        <w:ind w:firstLine="567"/>
+        <w:jc w:val="both"/>
+        <w:rPr>
+          <w:b/>
+          <w:b/>
+          <w:bCs/>
+        </w:rPr>
+      </w:pPr>
+      <w:r>
+        <w:rPr>
+          <w:b/>
+          <w:bCs/>
+        </w:rPr>
+        <w:t>А</w:t>
+      </w:r>
+      <w:r>
+        <w:rPr>
+          <w:b/>
+          <w:bCs/>
+        </w:rPr>
+        <w:t>ксессуары</w:t>
+      </w:r>
+    </w:p>
+    <w:p>
+      <w:pPr>
+        <w:pStyle w:val="Normal"/>
+        <w:ind w:firstLine="567"/>
+        <w:jc w:val="both"/>
+        <w:rPr/>
+      </w:pPr>
+      <w:r>
+        <w:rPr/>
+      </w:r>
+    </w:p>
+    <w:p>
+      <w:pPr>
+        <w:pStyle w:val="Normal"/>
+        <w:ind w:firstLine="567"/>
+        <w:jc w:val="both"/>
+        <w:rPr/>
+      </w:pPr>
+      <w:r>
+        <w:rPr/>
+        <w:t>Руководство пользователя — 1</w:t>
+      </w:r>
+    </w:p>
+    <w:p>
+      <w:pPr>
+        <w:pStyle w:val="Normal"/>
+        <w:ind w:firstLine="567"/>
+        <w:jc w:val="both"/>
+        <w:rPr/>
+      </w:pPr>
+      <w:r>
+        <w:rPr/>
+        <w:t>Шнур питания — 1</w:t>
+      </w:r>
+    </w:p>
+    <w:p>
+      <w:pPr>
+        <w:pStyle w:val="Normal"/>
+        <w:ind w:firstLine="567"/>
+        <w:jc w:val="both"/>
+        <w:rPr/>
+      </w:pPr>
+      <w:r>
+        <w:rPr/>
+        <w:t>Запасной предохранитель для источника питания (согласно спецификации напряжения) — 1</w:t>
+      </w:r>
+    </w:p>
+    <w:p>
+      <w:pPr>
+        <w:pStyle w:val="Normal"/>
+        <w:ind w:firstLine="567"/>
+        <w:jc w:val="both"/>
+        <w:rPr/>
+      </w:pPr>
+      <w:r>
+        <w:rPr/>
+        <w:t xml:space="preserve">100 В, 120 В: </w:t>
+      </w:r>
+      <w:r>
+        <w:rPr/>
+        <w:t>250 В F 1.0 AL 20 mm x 5 mm</w:t>
+      </w:r>
+    </w:p>
+    <w:p>
+      <w:pPr>
+        <w:pStyle w:val="Normal"/>
+        <w:ind w:firstLine="567"/>
+        <w:jc w:val="both"/>
+        <w:rPr/>
+      </w:pPr>
+      <w:r>
+        <w:rPr/>
+        <w:t>220 В, 240 В: 250 В F 0.5 AL 20 mm x 5 mm</w:t>
+      </w:r>
+    </w:p>
+    <w:p>
+      <w:pPr>
+        <w:pStyle w:val="Normal"/>
+        <w:ind w:firstLine="567"/>
+        <w:jc w:val="both"/>
+        <w:rPr/>
+      </w:pPr>
+      <w:r>
+        <w:rPr/>
+      </w:r>
+    </w:p>
+    <w:p>
+      <w:pPr>
+        <w:pStyle w:val="Normal"/>
+        <w:ind w:firstLine="567"/>
+        <w:jc w:val="both"/>
+        <w:rPr>
+          <w:b/>
+          <w:b/>
+          <w:bCs/>
+        </w:rPr>
+      </w:pPr>
+      <w:r>
+        <w:rPr>
+          <w:b/>
+          <w:bCs/>
+        </w:rPr>
+        <w:t>ПРИМЕЧАНИЕ</w:t>
+      </w:r>
+    </w:p>
+    <w:p>
+      <w:pPr>
+        <w:pStyle w:val="Normal"/>
+        <w:ind w:firstLine="567"/>
+        <w:jc w:val="both"/>
+        <w:rPr/>
+      </w:pPr>
+      <w:r>
+        <w:rPr/>
+      </w:r>
+    </w:p>
+    <w:p>
+      <w:pPr>
+        <w:pStyle w:val="Normal"/>
+        <w:ind w:firstLine="567"/>
+        <w:jc w:val="both"/>
+        <w:rPr/>
+      </w:pPr>
+      <w:r>
+        <w:rPr/>
+        <w:t>Датчики и приспособления не входят в стандартную комплектацию. Их следует заказывать отдельно в соответствии с требованиями.</w:t>
+      </w:r>
+    </w:p>
+    <w:p>
+      <w:pPr>
+        <w:pStyle w:val="Normal"/>
+        <w:ind w:firstLine="567"/>
+        <w:jc w:val="both"/>
+        <w:rPr/>
+      </w:pPr>
+      <w:r>
+        <w:rPr/>
+      </w:r>
+    </w:p>
+    <w:p>
+      <w:pPr>
+        <w:pStyle w:val="Normal"/>
+        <w:ind w:firstLine="567"/>
+        <w:jc w:val="both"/>
+        <w:rPr>
+          <w:b/>
+          <w:b/>
+          <w:bCs/>
+        </w:rPr>
+      </w:pPr>
+      <w:r>
+        <w:rPr>
+          <w:b/>
+          <w:bCs/>
+        </w:rPr>
+        <w:t>Меры предостоторожности при транспортировке</w:t>
+      </w:r>
+    </w:p>
+    <w:p>
+      <w:pPr>
+        <w:pStyle w:val="Normal"/>
+        <w:ind w:firstLine="567"/>
+        <w:jc w:val="both"/>
+        <w:rPr/>
+      </w:pPr>
+      <w:r>
+        <w:rPr/>
+      </w:r>
+    </w:p>
+    <w:p>
+      <w:pPr>
+        <w:pStyle w:val="Normal"/>
+        <w:ind w:firstLine="567"/>
+        <w:jc w:val="both"/>
+        <w:rPr/>
+      </w:pPr>
+      <w:r>
+        <w:rPr/>
+        <w:t>При транспортировке, по возможности, используйте оригинальные упаковочные материалы.</w:t>
+      </w:r>
+    </w:p>
+    <w:p>
+      <w:pPr>
+        <w:pStyle w:val="Normal"/>
+        <w:ind w:firstLine="567"/>
+        <w:jc w:val="both"/>
+        <w:rPr/>
+      </w:pPr>
+      <w:r>
+        <w:rPr/>
+      </w:r>
+    </w:p>
+    <w:p>
+      <w:pPr>
+        <w:pStyle w:val="Normal"/>
+        <w:ind w:firstLine="567"/>
+        <w:jc w:val="both"/>
+        <w:rPr>
+          <w:b/>
+          <w:b/>
+          <w:bCs/>
+        </w:rPr>
+      </w:pPr>
+      <w:r>
+        <w:rPr>
+          <w:b/>
+          <w:bCs/>
+        </w:rPr>
+        <w:t>Параметры</w:t>
+      </w:r>
+    </w:p>
+    <w:p>
+      <w:pPr>
+        <w:pStyle w:val="Normal"/>
+        <w:ind w:firstLine="567"/>
+        <w:jc w:val="both"/>
+        <w:rPr/>
+      </w:pPr>
+      <w:r>
+        <w:rPr/>
+      </w:r>
+    </w:p>
+    <w:p>
+      <w:pPr>
+        <w:pStyle w:val="Normal"/>
+        <w:ind w:firstLine="567"/>
+        <w:jc w:val="both"/>
+        <w:rPr/>
+      </w:pPr>
+      <w:r>
+        <w:rPr/>
+        <w:t>См. Приложение 6 «Параметры» (стр. А9).</w:t>
+      </w:r>
+    </w:p>
+    <w:p>
+      <w:pPr>
+        <w:pStyle w:val="Normal"/>
+        <w:ind w:firstLine="567"/>
+        <w:jc w:val="both"/>
+        <w:rPr/>
+      </w:pPr>
+      <w:r>
+        <w:rPr/>
+      </w:r>
+    </w:p>
+    <w:p>
+      <w:pPr>
+        <w:pStyle w:val="Normal"/>
+        <w:ind w:firstLine="567"/>
+        <w:jc w:val="both"/>
+        <w:rPr/>
+      </w:pPr>
+      <w:r>
+        <w:rPr/>
+        <w:t>Товарные знаки</w:t>
+      </w:r>
+    </w:p>
+    <w:p>
+      <w:pPr>
+        <w:pStyle w:val="Normal"/>
+        <w:ind w:firstLine="567"/>
+        <w:jc w:val="both"/>
+        <w:rPr/>
+      </w:pPr>
+      <w:r>
+        <w:rPr/>
+      </w:r>
+    </w:p>
+    <w:p>
+      <w:pPr>
+        <w:pStyle w:val="Normal"/>
+        <w:ind w:firstLine="567"/>
+        <w:jc w:val="both"/>
+        <w:rPr/>
+      </w:pPr>
+      <w:r>
+        <w:rPr/>
+        <w:t>Microsoft, Windows и Visual Basic являются зарегистрированными товарными знаками или товарными знаками корпорации Microsoft в США и других странах.</w:t>
+      </w:r>
+    </w:p>
+    <w:p>
+      <w:pPr>
+        <w:pStyle w:val="Normal"/>
+        <w:ind w:firstLine="567"/>
+        <w:jc w:val="both"/>
+        <w:rPr/>
+      </w:pPr>
+      <w:r>
+        <w:rPr/>
+      </w:r>
+    </w:p>
+    <w:p>
+      <w:pPr>
+        <w:pStyle w:val="Normal"/>
+        <w:ind w:firstLine="567"/>
+        <w:jc w:val="both"/>
+        <w:rPr>
+          <w:b/>
+          <w:b/>
+          <w:bCs/>
+        </w:rPr>
+      </w:pPr>
+      <w:r>
+        <w:rPr>
+          <w:b/>
+          <w:bCs/>
+        </w:rPr>
+        <w:t>ИНФОРМАЦИЯ ПО ТЕХНИКЕ БЕЗОПАСНОСТИ</w:t>
+      </w:r>
+    </w:p>
+    <w:p>
+      <w:pPr>
+        <w:pStyle w:val="Normal"/>
+        <w:ind w:firstLine="567"/>
+        <w:jc w:val="both"/>
+        <w:rPr>
+          <w:b/>
+          <w:b/>
+          <w:bCs/>
+        </w:rPr>
+      </w:pPr>
+      <w:r>
+        <w:rPr>
+          <w:b/>
+          <w:bCs/>
+        </w:rPr>
+      </w:r>
+    </w:p>
+    <w:p>
+      <w:pPr>
+        <w:pStyle w:val="Normal"/>
+        <w:ind w:firstLine="567"/>
+        <w:jc w:val="both"/>
+        <w:rPr>
+          <w:b/>
+          <w:b/>
+          <w:bCs/>
+        </w:rPr>
+      </w:pPr>
+      <w:r>
+        <w:rPr>
+          <w:b/>
+          <w:bCs/>
+        </w:rPr>
+        <w:t>ПРЕДУПРЕЖДЕНИЕ</w:t>
+      </w:r>
+    </w:p>
+    <w:p>
+      <w:pPr>
+        <w:pStyle w:val="Normal"/>
+        <w:ind w:firstLine="567"/>
+        <w:jc w:val="both"/>
+        <w:rPr/>
+      </w:pPr>
+      <w:r>
+        <w:rPr/>
+      </w:r>
+    </w:p>
+    <w:p>
+      <w:pPr>
+        <w:pStyle w:val="Normal"/>
+        <w:ind w:firstLine="567"/>
+        <w:jc w:val="both"/>
+        <w:rPr/>
+      </w:pPr>
+      <w:r>
+        <w:rPr/>
+        <w:t>Прибор разработан в соответствии со стандартами безопасности IEC 61010 и был тщательно протестирован. Тем не менее неправильное обращение с прибором может повлечь за собой травмы, смерть или поломку оборудования. Перед использованием прибора внимательно ознакомьтесь с инструкциями и мерами предостородности, описанными в данном руководстве. Мы не несем ответственности за несчастные случаи или травмы, которые не вызваны непосредственно дефектами оборудования.</w:t>
+      </w:r>
+    </w:p>
+    <w:p>
+      <w:pPr>
+        <w:pStyle w:val="Normal"/>
+        <w:ind w:firstLine="567"/>
+        <w:jc w:val="both"/>
+        <w:rPr/>
+      </w:pPr>
+      <w:r>
+        <w:rPr/>
+      </w:r>
+    </w:p>
+    <w:p>
+      <w:pPr>
+        <w:pStyle w:val="Normal"/>
+        <w:ind w:firstLine="567"/>
+        <w:jc w:val="both"/>
+        <w:rPr/>
+      </w:pPr>
+      <w:r>
+        <w:rPr/>
+        <w:t xml:space="preserve">Данное руководство содержит информацию и предупреждения, необходимые для безопасной эксплуатации </w:t>
+      </w:r>
+      <w:r>
+        <w:rPr/>
+        <w:t>и поддержания оборудования в рабочем состоянии. Перед его использованием обязательно прочтите следующие меры предосторожности.</w:t>
+      </w:r>
+    </w:p>
+    <w:p>
+      <w:pPr>
+        <w:pStyle w:val="Normal"/>
+        <w:ind w:firstLine="567"/>
+        <w:jc w:val="both"/>
+        <w:rPr/>
+      </w:pPr>
+      <w:r>
+        <w:rPr/>
+      </w:r>
+    </w:p>
+    <w:p>
+      <w:pPr>
+        <w:pStyle w:val="Normal"/>
+        <w:ind w:firstLine="567"/>
+        <w:jc w:val="both"/>
+        <w:rPr>
+          <w:b/>
+          <w:b/>
+          <w:bCs/>
+        </w:rPr>
+      </w:pPr>
+      <w:r>
+        <w:rPr>
+          <w:b/>
+          <w:bCs/>
+        </w:rPr>
+        <w:t>Предупреждающие символы</w:t>
+      </w:r>
+    </w:p>
+    <w:p>
+      <w:pPr>
+        <w:pStyle w:val="Normal"/>
+        <w:ind w:firstLine="567"/>
+        <w:jc w:val="both"/>
+        <w:rPr/>
+      </w:pPr>
+      <w:r>
+        <w:rPr/>
+      </w:r>
+    </w:p>
+    <w:tbl>
+      <w:tblPr>
+        <w:tblW w:w="9637" w:type="dxa"/>
+        <w:jc w:val="left"/>
+        <w:tblInd w:w="55" w:type="dxa"/>
+        <w:tblBorders>
+          <w:top w:val="single" w:sz="2" w:space="0" w:color="000000"/>
+          <w:left w:val="single" w:sz="2" w:space="0" w:color="000000"/>
+          <w:bottom w:val="single" w:sz="2" w:space="0" w:color="000000"/>
+          <w:insideH w:val="single" w:sz="2" w:space="0" w:color="000000"/>
+        </w:tblBorders>
+        <w:tblCellMar>
+          <w:top w:w="55" w:type="dxa"/>
+          <w:left w:w="54" w:type="dxa"/>
+          <w:bottom w:w="55" w:type="dxa"/>
+          <w:right w:w="55" w:type="dxa"/>
+        </w:tblCellMar>
+      </w:tblPr>
+      <w:tblGrid>
+        <w:gridCol w:w="2068"/>
+        <w:gridCol w:w="7569"/>
+      </w:tblGrid>
+      <w:tr>
+        <w:trPr/>
+        <w:tc>
+          <w:tcPr>
+            <w:tcW w:w="2068" w:type="dxa"/>
+            <w:tcBorders>
+              <w:top w:val="single" w:sz="2" w:space="0" w:color="000000"/>
+              <w:left w:val="single" w:sz="2" w:space="0" w:color="000000"/>
+              <w:bottom w:val="single" w:sz="2" w:space="0" w:color="000000"/>
+              <w:insideH w:val="single" w:sz="2" w:space="0" w:color="000000"/>
+            </w:tcBorders>
+            <w:shd w:fill="auto" w:val="clear"/>
+          </w:tcPr>
+          <w:p>
+            <w:pPr>
+              <w:pStyle w:val="TableContents"/>
+              <w:rPr/>
+            </w:pPr>
+            <w:r>
+              <w:rPr/>
+            </w:r>
+          </w:p>
+        </w:tc>
+        <w:tc>
+          <w:tcPr>
+            <w:tcW w:w="7569" w:type="dxa"/>
+            <w:tcBorders>
+              <w:top w:val="single" w:sz="2" w:space="0" w:color="000000"/>
+              <w:left w:val="single" w:sz="2" w:space="0" w:color="000000"/>
+              <w:bottom w:val="single" w:sz="2" w:space="0" w:color="000000"/>
+              <w:right w:val="single" w:sz="2" w:space="0" w:color="000000"/>
+              <w:insideH w:val="single" w:sz="2" w:space="0" w:color="000000"/>
+              <w:insideV w:val="single" w:sz="2" w:space="0" w:color="000000"/>
+            </w:tcBorders>
+            <w:shd w:fill="auto" w:val="clear"/>
+          </w:tcPr>
+          <w:p>
+            <w:pPr>
+              <w:pStyle w:val="TableContents"/>
+              <w:jc w:val="both"/>
+              <w:rPr/>
+            </w:pPr>
+            <w:r>
+              <w:rPr/>
+              <w:t xml:space="preserve">В руководстве символ указывает на особо важную информацию, которую пользователь должен прочитать перед использованием устройства. Символ , изображенный на отдельном узле, указывает на то, что пользователь должен обратиться к соответствующей теме в руководстве (отмеченной символом) перед использованием соответствующей функции. </w:t>
+            </w:r>
+          </w:p>
+        </w:tc>
+      </w:tr>
+      <w:tr>
+        <w:trPr/>
+        <w:tc>
+          <w:tcPr>
+            <w:tcW w:w="2068" w:type="dxa"/>
+            <w:tcBorders>
+              <w:left w:val="single" w:sz="2" w:space="0" w:color="000000"/>
+              <w:bottom w:val="single" w:sz="2" w:space="0" w:color="000000"/>
+              <w:insideH w:val="single" w:sz="2" w:space="0" w:color="000000"/>
+            </w:tcBorders>
+            <w:shd w:fill="auto" w:val="clear"/>
+          </w:tcPr>
+          <w:p>
+            <w:pPr>
+              <w:pStyle w:val="TableContents"/>
+              <w:rPr/>
+            </w:pPr>
+            <w:r>
+              <w:rPr/>
+            </w:r>
+          </w:p>
+        </w:tc>
+        <w:tc>
+          <w:tcPr>
+            <w:tcW w:w="7569" w:type="dxa"/>
+            <w:tcBorders>
+              <w:left w:val="single" w:sz="2" w:space="0" w:color="000000"/>
+              <w:bottom w:val="single" w:sz="2" w:space="0" w:color="000000"/>
+              <w:right w:val="single" w:sz="2" w:space="0" w:color="000000"/>
+              <w:insideH w:val="single" w:sz="2" w:space="0" w:color="000000"/>
+              <w:insideV w:val="single" w:sz="2" w:space="0" w:color="000000"/>
+            </w:tcBorders>
+            <w:shd w:fill="auto" w:val="clear"/>
+          </w:tcPr>
+          <w:p>
+            <w:pPr>
+              <w:pStyle w:val="TableContents"/>
+              <w:rPr/>
+            </w:pPr>
+            <w:r>
+              <w:rPr/>
+              <w:t>Указывает на АС (переменный ток).</w:t>
+            </w:r>
+          </w:p>
+        </w:tc>
+      </w:tr>
+      <w:tr>
+        <w:trPr/>
+        <w:tc>
+          <w:tcPr>
+            <w:tcW w:w="2068" w:type="dxa"/>
+            <w:tcBorders>
+              <w:left w:val="single" w:sz="2" w:space="0" w:color="000000"/>
+              <w:bottom w:val="single" w:sz="2" w:space="0" w:color="000000"/>
+              <w:insideH w:val="single" w:sz="2" w:space="0" w:color="000000"/>
+            </w:tcBorders>
+            <w:shd w:fill="auto" w:val="clear"/>
+          </w:tcPr>
+          <w:p>
+            <w:pPr>
+              <w:pStyle w:val="TableContents"/>
+              <w:rPr/>
+            </w:pPr>
+            <w:r>
+              <w:rPr/>
+            </w:r>
+          </w:p>
+        </w:tc>
+        <w:tc>
+          <w:tcPr>
+            <w:tcW w:w="7569" w:type="dxa"/>
+            <w:tcBorders>
+              <w:left w:val="single" w:sz="2" w:space="0" w:color="000000"/>
+              <w:bottom w:val="single" w:sz="2" w:space="0" w:color="000000"/>
+              <w:right w:val="single" w:sz="2" w:space="0" w:color="000000"/>
+              <w:insideH w:val="single" w:sz="2" w:space="0" w:color="000000"/>
+              <w:insideV w:val="single" w:sz="2" w:space="0" w:color="000000"/>
+            </w:tcBorders>
+            <w:shd w:fill="auto" w:val="clear"/>
+          </w:tcPr>
+          <w:p>
+            <w:pPr>
+              <w:pStyle w:val="TableContents"/>
+              <w:rPr/>
+            </w:pPr>
+            <w:r>
+              <w:rPr/>
+              <w:t>Обозначает клемму заземления.</w:t>
+            </w:r>
+          </w:p>
+        </w:tc>
+      </w:tr>
+      <w:tr>
+        <w:trPr/>
+        <w:tc>
+          <w:tcPr>
+            <w:tcW w:w="2068" w:type="dxa"/>
+            <w:tcBorders>
+              <w:left w:val="single" w:sz="2" w:space="0" w:color="000000"/>
+              <w:bottom w:val="single" w:sz="2" w:space="0" w:color="000000"/>
+              <w:insideH w:val="single" w:sz="2" w:space="0" w:color="000000"/>
+            </w:tcBorders>
+            <w:shd w:fill="auto" w:val="clear"/>
+          </w:tcPr>
+          <w:p>
+            <w:pPr>
+              <w:pStyle w:val="TableContents"/>
+              <w:rPr/>
+            </w:pPr>
+            <w:r>
+              <w:rPr/>
+            </w:r>
+          </w:p>
+        </w:tc>
+        <w:tc>
+          <w:tcPr>
+            <w:tcW w:w="7569" w:type="dxa"/>
+            <w:tcBorders>
+              <w:left w:val="single" w:sz="2" w:space="0" w:color="000000"/>
+              <w:bottom w:val="single" w:sz="2" w:space="0" w:color="000000"/>
+              <w:right w:val="single" w:sz="2" w:space="0" w:color="000000"/>
+              <w:insideH w:val="single" w:sz="2" w:space="0" w:color="000000"/>
+              <w:insideV w:val="single" w:sz="2" w:space="0" w:color="000000"/>
+            </w:tcBorders>
+            <w:shd w:fill="auto" w:val="clear"/>
+          </w:tcPr>
+          <w:p>
+            <w:pPr>
+              <w:pStyle w:val="TableContents"/>
+              <w:rPr/>
+            </w:pPr>
+            <w:r>
+              <w:rPr/>
+              <w:t>Указывает на предохранитель.</w:t>
+            </w:r>
+          </w:p>
+        </w:tc>
+      </w:tr>
+      <w:tr>
+        <w:trPr/>
+        <w:tc>
+          <w:tcPr>
+            <w:tcW w:w="2068" w:type="dxa"/>
+            <w:tcBorders>
+              <w:left w:val="single" w:sz="2" w:space="0" w:color="000000"/>
+              <w:bottom w:val="single" w:sz="2" w:space="0" w:color="000000"/>
+              <w:insideH w:val="single" w:sz="2" w:space="0" w:color="000000"/>
+            </w:tcBorders>
+            <w:shd w:fill="auto" w:val="clear"/>
+          </w:tcPr>
+          <w:p>
+            <w:pPr>
+              <w:pStyle w:val="TableContents"/>
+              <w:rPr/>
+            </w:pPr>
+            <w:r>
+              <w:rPr/>
+            </w:r>
+          </w:p>
+        </w:tc>
+        <w:tc>
+          <w:tcPr>
+            <w:tcW w:w="7569" w:type="dxa"/>
+            <w:tcBorders>
+              <w:left w:val="single" w:sz="2" w:space="0" w:color="000000"/>
+              <w:bottom w:val="single" w:sz="2" w:space="0" w:color="000000"/>
+              <w:right w:val="single" w:sz="2" w:space="0" w:color="000000"/>
+              <w:insideH w:val="single" w:sz="2" w:space="0" w:color="000000"/>
+              <w:insideV w:val="single" w:sz="2" w:space="0" w:color="000000"/>
+            </w:tcBorders>
+            <w:shd w:fill="auto" w:val="clear"/>
+          </w:tcPr>
+          <w:p>
+            <w:pPr>
+              <w:pStyle w:val="TableContents"/>
+              <w:rPr/>
+            </w:pPr>
+            <w:r>
+              <w:rPr/>
+              <w:t xml:space="preserve">Указывает на </w:t>
+            </w:r>
+            <w:r>
+              <w:rPr/>
+              <w:t>сторону</w:t>
+            </w:r>
+            <w:r>
+              <w:rPr/>
+              <w:t xml:space="preserve"> включения переключателя питания.</w:t>
+            </w:r>
+          </w:p>
+        </w:tc>
+      </w:tr>
+      <w:tr>
+        <w:trPr/>
+        <w:tc>
+          <w:tcPr>
+            <w:tcW w:w="2068" w:type="dxa"/>
+            <w:tcBorders>
+              <w:left w:val="single" w:sz="2" w:space="0" w:color="000000"/>
+              <w:bottom w:val="single" w:sz="2" w:space="0" w:color="000000"/>
+              <w:insideH w:val="single" w:sz="2" w:space="0" w:color="000000"/>
+            </w:tcBorders>
+            <w:shd w:fill="auto" w:val="clear"/>
+          </w:tcPr>
+          <w:p>
+            <w:pPr>
+              <w:pStyle w:val="TableContents"/>
+              <w:rPr/>
+            </w:pPr>
+            <w:r>
+              <w:rPr/>
+            </w:r>
+          </w:p>
+        </w:tc>
+        <w:tc>
+          <w:tcPr>
+            <w:tcW w:w="7569" w:type="dxa"/>
+            <w:tcBorders>
+              <w:left w:val="single" w:sz="2" w:space="0" w:color="000000"/>
+              <w:bottom w:val="single" w:sz="2" w:space="0" w:color="000000"/>
+              <w:right w:val="single" w:sz="2" w:space="0" w:color="000000"/>
+              <w:insideH w:val="single" w:sz="2" w:space="0" w:color="000000"/>
+              <w:insideV w:val="single" w:sz="2" w:space="0" w:color="000000"/>
+            </w:tcBorders>
+            <w:shd w:fill="auto" w:val="clear"/>
+          </w:tcPr>
+          <w:p>
+            <w:pPr>
+              <w:pStyle w:val="TableContents"/>
+              <w:rPr/>
+            </w:pPr>
+            <w:r>
+              <w:rPr/>
+              <w:t>Указывает на сторону выключения переключателя питания.</w:t>
+            </w:r>
+          </w:p>
+        </w:tc>
+      </w:tr>
+    </w:tbl>
+    <w:p>
+      <w:pPr>
+        <w:pStyle w:val="Normal"/>
+        <w:ind w:firstLine="567"/>
+        <w:jc w:val="both"/>
+        <w:rPr/>
+      </w:pPr>
+      <w:r>
+        <w:rPr/>
+      </w:r>
+    </w:p>
+    <w:p>
+      <w:pPr>
+        <w:pStyle w:val="Normal"/>
+        <w:ind w:firstLine="567"/>
+        <w:jc w:val="both"/>
+        <w:rPr/>
+      </w:pPr>
+      <w:r>
+        <w:rPr/>
+        <w:t>Следующие символы обозначают относительную важность предупреждений.</w:t>
+      </w:r>
+    </w:p>
+    <w:p>
+      <w:pPr>
+        <w:pStyle w:val="Normal"/>
+        <w:ind w:firstLine="567"/>
+        <w:jc w:val="both"/>
+        <w:rPr/>
+      </w:pPr>
+      <w:r>
+        <w:rPr/>
+      </w:r>
+    </w:p>
+    <w:tbl>
+      <w:tblPr>
+        <w:tblW w:w="9637" w:type="dxa"/>
+        <w:jc w:val="left"/>
+        <w:tblInd w:w="55" w:type="dxa"/>
+        <w:tblBorders>
+          <w:top w:val="single" w:sz="2" w:space="0" w:color="000000"/>
+          <w:left w:val="single" w:sz="2" w:space="0" w:color="000000"/>
+          <w:bottom w:val="single" w:sz="2" w:space="0" w:color="000000"/>
+          <w:insideH w:val="single" w:sz="2" w:space="0" w:color="000000"/>
+        </w:tblBorders>
+        <w:tblCellMar>
+          <w:top w:w="55" w:type="dxa"/>
+          <w:left w:w="54" w:type="dxa"/>
+          <w:bottom w:w="55" w:type="dxa"/>
+          <w:right w:w="55" w:type="dxa"/>
+        </w:tblCellMar>
+      </w:tblPr>
+      <w:tblGrid>
+        <w:gridCol w:w="2068"/>
+        <w:gridCol w:w="7569"/>
+      </w:tblGrid>
+      <w:tr>
+        <w:trPr/>
+        <w:tc>
+          <w:tcPr>
+            <w:tcW w:w="2068" w:type="dxa"/>
+            <w:tcBorders>
+              <w:top w:val="single" w:sz="2" w:space="0" w:color="000000"/>
+              <w:left w:val="single" w:sz="2" w:space="0" w:color="000000"/>
+              <w:bottom w:val="single" w:sz="2" w:space="0" w:color="000000"/>
+              <w:insideH w:val="single" w:sz="2" w:space="0" w:color="000000"/>
+            </w:tcBorders>
+            <w:shd w:fill="auto" w:val="clear"/>
+          </w:tcPr>
+          <w:p>
+            <w:pPr>
+              <w:pStyle w:val="TableContents"/>
+              <w:rPr/>
+            </w:pPr>
+            <w:r>
+              <w:rPr/>
+            </w:r>
+          </w:p>
+        </w:tc>
+        <w:tc>
+          <w:tcPr>
+            <w:tcW w:w="7569" w:type="dxa"/>
+            <w:tcBorders>
+              <w:top w:val="single" w:sz="2" w:space="0" w:color="000000"/>
+              <w:left w:val="single" w:sz="2" w:space="0" w:color="000000"/>
+              <w:bottom w:val="single" w:sz="2" w:space="0" w:color="000000"/>
+              <w:right w:val="single" w:sz="2" w:space="0" w:color="000000"/>
+              <w:insideH w:val="single" w:sz="2" w:space="0" w:color="000000"/>
+              <w:insideV w:val="single" w:sz="2" w:space="0" w:color="000000"/>
+            </w:tcBorders>
+            <w:shd w:fill="auto" w:val="clear"/>
+          </w:tcPr>
+          <w:p>
+            <w:pPr>
+              <w:pStyle w:val="TableContents"/>
+              <w:jc w:val="both"/>
+              <w:rPr/>
+            </w:pPr>
+            <w:r>
+              <w:rPr/>
+              <w:t>Указывает на то, что неправильная эксплуатация представляет значительную опасность, может привести к травмам или смерти пользователя.</w:t>
+            </w:r>
+          </w:p>
+        </w:tc>
+      </w:tr>
+      <w:tr>
+        <w:trPr/>
+        <w:tc>
+          <w:tcPr>
+            <w:tcW w:w="2068" w:type="dxa"/>
+            <w:tcBorders>
+              <w:left w:val="single" w:sz="2" w:space="0" w:color="000000"/>
+              <w:bottom w:val="single" w:sz="2" w:space="0" w:color="000000"/>
+              <w:insideH w:val="single" w:sz="2" w:space="0" w:color="000000"/>
+            </w:tcBorders>
+            <w:shd w:fill="auto" w:val="clear"/>
+          </w:tcPr>
+          <w:p>
+            <w:pPr>
+              <w:pStyle w:val="TableContents"/>
+              <w:rPr/>
+            </w:pPr>
+            <w:r>
+              <w:rPr/>
+            </w:r>
+          </w:p>
+        </w:tc>
+        <w:tc>
+          <w:tcPr>
+            <w:tcW w:w="7569" w:type="dxa"/>
+            <w:tcBorders>
+              <w:left w:val="single" w:sz="2" w:space="0" w:color="000000"/>
+              <w:bottom w:val="single" w:sz="2" w:space="0" w:color="000000"/>
+              <w:right w:val="single" w:sz="2" w:space="0" w:color="000000"/>
+              <w:insideH w:val="single" w:sz="2" w:space="0" w:color="000000"/>
+              <w:insideV w:val="single" w:sz="2" w:space="0" w:color="000000"/>
+            </w:tcBorders>
+            <w:shd w:fill="auto" w:val="clear"/>
+          </w:tcPr>
+          <w:p>
+            <w:pPr>
+              <w:pStyle w:val="TableContents"/>
+              <w:jc w:val="both"/>
+              <w:rPr/>
+            </w:pPr>
+            <w:r>
+              <w:rPr/>
+              <w:t>Указывает на то, что неправильная эксплуатация может повлечь за собой травмы пользователя или повреждение устройства.</w:t>
+            </w:r>
+          </w:p>
+        </w:tc>
+      </w:tr>
+      <w:tr>
+        <w:trPr/>
+        <w:tc>
+          <w:tcPr>
+            <w:tcW w:w="2068" w:type="dxa"/>
+            <w:tcBorders>
+              <w:left w:val="single" w:sz="2" w:space="0" w:color="000000"/>
+              <w:bottom w:val="single" w:sz="2" w:space="0" w:color="000000"/>
+              <w:insideH w:val="single" w:sz="2" w:space="0" w:color="000000"/>
+            </w:tcBorders>
+            <w:shd w:fill="auto" w:val="clear"/>
+          </w:tcPr>
+          <w:p>
+            <w:pPr>
+              <w:pStyle w:val="TableContents"/>
+              <w:rPr/>
+            </w:pPr>
+            <w:r>
+              <w:rPr/>
+            </w:r>
+          </w:p>
+        </w:tc>
+        <w:tc>
+          <w:tcPr>
+            <w:tcW w:w="7569" w:type="dxa"/>
+            <w:tcBorders>
+              <w:left w:val="single" w:sz="2" w:space="0" w:color="000000"/>
+              <w:bottom w:val="single" w:sz="2" w:space="0" w:color="000000"/>
+              <w:right w:val="single" w:sz="2" w:space="0" w:color="000000"/>
+              <w:insideH w:val="single" w:sz="2" w:space="0" w:color="000000"/>
+              <w:insideV w:val="single" w:sz="2" w:space="0" w:color="000000"/>
+            </w:tcBorders>
+            <w:shd w:fill="auto" w:val="clear"/>
+          </w:tcPr>
+          <w:p>
+            <w:pPr>
+              <w:pStyle w:val="TableContents"/>
+              <w:jc w:val="both"/>
+              <w:rPr/>
+            </w:pPr>
+            <w:r>
+              <w:rPr/>
+              <w:t>Указывает на рекомендации, связанные с правильностью работы прибора.</w:t>
+            </w:r>
+          </w:p>
+        </w:tc>
+      </w:tr>
+    </w:tbl>
+    <w:p>
+      <w:pPr>
+        <w:pStyle w:val="Normal"/>
+        <w:ind w:firstLine="567"/>
+        <w:jc w:val="both"/>
+        <w:rPr/>
+      </w:pPr>
+      <w:r>
+        <w:rPr/>
+      </w:r>
+    </w:p>
+    <w:p>
+      <w:pPr>
+        <w:pStyle w:val="Normal"/>
+        <w:ind w:firstLine="567"/>
+        <w:jc w:val="both"/>
+        <w:rPr/>
+      </w:pPr>
+      <w:r>
+        <w:rPr/>
+        <w:t>Остальные символы</w:t>
+      </w:r>
+    </w:p>
+    <w:p>
+      <w:pPr>
+        <w:pStyle w:val="Normal"/>
+        <w:ind w:firstLine="567"/>
+        <w:jc w:val="both"/>
+        <w:rPr/>
+      </w:pPr>
+      <w:r>
+        <w:rPr/>
+      </w:r>
+    </w:p>
+    <w:tbl>
+      <w:tblPr>
+        <w:tblW w:w="9637" w:type="dxa"/>
+        <w:jc w:val="left"/>
+        <w:tblInd w:w="55" w:type="dxa"/>
+        <w:tblBorders>
+          <w:top w:val="single" w:sz="2" w:space="0" w:color="000000"/>
+          <w:left w:val="single" w:sz="2" w:space="0" w:color="000000"/>
+          <w:bottom w:val="single" w:sz="2" w:space="0" w:color="000000"/>
+          <w:insideH w:val="single" w:sz="2" w:space="0" w:color="000000"/>
+        </w:tblBorders>
+        <w:tblCellMar>
+          <w:top w:w="55" w:type="dxa"/>
+          <w:left w:w="54" w:type="dxa"/>
+          <w:bottom w:w="55" w:type="dxa"/>
+          <w:right w:w="55" w:type="dxa"/>
+        </w:tblCellMar>
+      </w:tblPr>
+      <w:tblGrid>
+        <w:gridCol w:w="2068"/>
+        <w:gridCol w:w="7569"/>
+      </w:tblGrid>
+      <w:tr>
+        <w:trPr/>
+        <w:tc>
+          <w:tcPr>
+            <w:tcW w:w="2068" w:type="dxa"/>
+            <w:tcBorders>
+              <w:top w:val="single" w:sz="2" w:space="0" w:color="000000"/>
+              <w:left w:val="single" w:sz="2" w:space="0" w:color="000000"/>
+              <w:bottom w:val="single" w:sz="2" w:space="0" w:color="000000"/>
+              <w:insideH w:val="single" w:sz="2" w:space="0" w:color="000000"/>
+            </w:tcBorders>
+            <w:shd w:fill="auto" w:val="clear"/>
+          </w:tcPr>
+          <w:p>
+            <w:pPr>
+              <w:pStyle w:val="TableContents"/>
+              <w:rPr/>
+            </w:pPr>
+            <w:r>
+              <w:rPr/>
+            </w:r>
+          </w:p>
+        </w:tc>
+        <w:tc>
+          <w:tcPr>
+            <w:tcW w:w="7569" w:type="dxa"/>
+            <w:tcBorders>
+              <w:top w:val="single" w:sz="2" w:space="0" w:color="000000"/>
+              <w:left w:val="single" w:sz="2" w:space="0" w:color="000000"/>
+              <w:bottom w:val="single" w:sz="2" w:space="0" w:color="000000"/>
+              <w:right w:val="single" w:sz="2" w:space="0" w:color="000000"/>
+              <w:insideH w:val="single" w:sz="2" w:space="0" w:color="000000"/>
+              <w:insideV w:val="single" w:sz="2" w:space="0" w:color="000000"/>
+            </w:tcBorders>
+            <w:shd w:fill="auto" w:val="clear"/>
+          </w:tcPr>
+          <w:p>
+            <w:pPr>
+              <w:pStyle w:val="TableContents"/>
+              <w:rPr/>
+            </w:pPr>
+            <w:r>
+              <w:rPr/>
+              <w:t>Указывает на запрещенное действие.</w:t>
+            </w:r>
+          </w:p>
+        </w:tc>
+      </w:tr>
+      <w:tr>
+        <w:trPr/>
+        <w:tc>
+          <w:tcPr>
+            <w:tcW w:w="2068" w:type="dxa"/>
+            <w:tcBorders>
+              <w:left w:val="single" w:sz="2" w:space="0" w:color="000000"/>
+              <w:bottom w:val="single" w:sz="2" w:space="0" w:color="000000"/>
+              <w:insideH w:val="single" w:sz="2" w:space="0" w:color="000000"/>
+            </w:tcBorders>
+            <w:shd w:fill="auto" w:val="clear"/>
+          </w:tcPr>
+          <w:p>
+            <w:pPr>
+              <w:pStyle w:val="TableContents"/>
+              <w:rPr/>
+            </w:pPr>
+            <w:r>
+              <w:rPr/>
+            </w:r>
+          </w:p>
+        </w:tc>
+        <w:tc>
+          <w:tcPr>
+            <w:tcW w:w="7569" w:type="dxa"/>
+            <w:tcBorders>
+              <w:left w:val="single" w:sz="2" w:space="0" w:color="000000"/>
+              <w:bottom w:val="single" w:sz="2" w:space="0" w:color="000000"/>
+              <w:right w:val="single" w:sz="2" w:space="0" w:color="000000"/>
+              <w:insideH w:val="single" w:sz="2" w:space="0" w:color="000000"/>
+              <w:insideV w:val="single" w:sz="2" w:space="0" w:color="000000"/>
+            </w:tcBorders>
+            <w:shd w:fill="auto" w:val="clear"/>
+          </w:tcPr>
+          <w:p>
+            <w:pPr>
+              <w:pStyle w:val="TableContents"/>
+              <w:rPr/>
+            </w:pPr>
+            <w:r>
+              <w:rPr/>
+              <w:t>Указывает на расположение справочной информации.</w:t>
+            </w:r>
+          </w:p>
+        </w:tc>
+      </w:tr>
+      <w:tr>
+        <w:trPr/>
+        <w:tc>
+          <w:tcPr>
+            <w:tcW w:w="2068" w:type="dxa"/>
+            <w:tcBorders>
+              <w:left w:val="single" w:sz="2" w:space="0" w:color="000000"/>
+              <w:bottom w:val="single" w:sz="2" w:space="0" w:color="000000"/>
+              <w:insideH w:val="single" w:sz="2" w:space="0" w:color="000000"/>
+            </w:tcBorders>
+            <w:shd w:fill="auto" w:val="clear"/>
+          </w:tcPr>
+          <w:p>
+            <w:pPr>
+              <w:pStyle w:val="TableContents"/>
+              <w:rPr/>
+            </w:pPr>
+            <w:r>
+              <w:rPr/>
+            </w:r>
+          </w:p>
+        </w:tc>
+        <w:tc>
+          <w:tcPr>
+            <w:tcW w:w="7569" w:type="dxa"/>
+            <w:tcBorders>
+              <w:left w:val="single" w:sz="2" w:space="0" w:color="000000"/>
+              <w:bottom w:val="single" w:sz="2" w:space="0" w:color="000000"/>
+              <w:right w:val="single" w:sz="2" w:space="0" w:color="000000"/>
+              <w:insideH w:val="single" w:sz="2" w:space="0" w:color="000000"/>
+              <w:insideV w:val="single" w:sz="2" w:space="0" w:color="000000"/>
+            </w:tcBorders>
+            <w:shd w:fill="auto" w:val="clear"/>
+          </w:tcPr>
+          <w:p>
+            <w:pPr>
+              <w:pStyle w:val="TableContents"/>
+              <w:rPr/>
+            </w:pPr>
+            <w:r>
+              <w:rPr/>
+              <w:t>Обозначает краткие справочные сведения по эксплуатации и способам устранения и исправления проблем.</w:t>
+            </w:r>
+          </w:p>
+        </w:tc>
+      </w:tr>
+      <w:tr>
+        <w:trPr/>
+        <w:tc>
+          <w:tcPr>
+            <w:tcW w:w="2068" w:type="dxa"/>
+            <w:tcBorders>
+              <w:left w:val="single" w:sz="2" w:space="0" w:color="000000"/>
+              <w:bottom w:val="single" w:sz="2" w:space="0" w:color="000000"/>
+              <w:insideH w:val="single" w:sz="2" w:space="0" w:color="000000"/>
+            </w:tcBorders>
+            <w:shd w:fill="auto" w:val="clear"/>
+          </w:tcPr>
+          <w:p>
+            <w:pPr>
+              <w:pStyle w:val="TableContents"/>
+              <w:rPr/>
+            </w:pPr>
+            <w:r>
+              <w:rPr/>
+            </w:r>
+          </w:p>
+        </w:tc>
+        <w:tc>
+          <w:tcPr>
+            <w:tcW w:w="7569" w:type="dxa"/>
+            <w:tcBorders>
+              <w:left w:val="single" w:sz="2" w:space="0" w:color="000000"/>
+              <w:bottom w:val="single" w:sz="2" w:space="0" w:color="000000"/>
+              <w:right w:val="single" w:sz="2" w:space="0" w:color="000000"/>
+              <w:insideH w:val="single" w:sz="2" w:space="0" w:color="000000"/>
+              <w:insideV w:val="single" w:sz="2" w:space="0" w:color="000000"/>
+            </w:tcBorders>
+            <w:shd w:fill="auto" w:val="clear"/>
+          </w:tcPr>
+          <w:p>
+            <w:pPr>
+              <w:pStyle w:val="TableContents"/>
+              <w:rPr/>
+            </w:pPr>
+            <w:r>
+              <w:rPr/>
+              <w:t>Обозначает, что ниже представлена описательная информация.</w:t>
+            </w:r>
+          </w:p>
+        </w:tc>
+      </w:tr>
+    </w:tbl>
+    <w:p>
+      <w:pPr>
+        <w:pStyle w:val="Normal"/>
+        <w:ind w:firstLine="567"/>
+        <w:jc w:val="both"/>
+        <w:rPr/>
+      </w:pPr>
+      <w:r>
+        <w:rPr/>
+      </w:r>
+    </w:p>
+    <w:p>
+      <w:pPr>
+        <w:pStyle w:val="Normal"/>
+        <w:ind w:firstLine="567"/>
+        <w:jc w:val="both"/>
+        <w:rPr/>
+      </w:pPr>
+      <w:r>
+        <w:rPr/>
+        <w:t>Стр 3</w:t>
       </w:r>
     </w:p>
     <w:sectPr>
@@ -456,7 +1707,7 @@
         <w:docPartGallery w:val="Page Numbers (Bottom of Page)"/>
         <w:docPartUnique w:val="true"/>
       </w:docPartObj>
-      <w:id w:val="1494808406"/>
+      <w:id w:val="1152866645"/>
     </w:sdtPr>
     <w:sdtContent>
       <w:p>
@@ -479,7 +1730,7 @@
         </w:r>
         <w:r>
           <w:rPr/>
-          <w:t>2</w:t>
+          <w:t>4</w:t>
         </w:r>
         <w:r>
           <w:rPr/>
@@ -2228,6 +3479,15 @@
       <w:szCs w:val="22"/>
       <w:lang w:val="ru-RU" w:eastAsia="en-US" w:bidi="ar-SA"/>
     </w:rPr>
+  </w:style>
+  <w:style w:type="paragraph" w:styleId="TableContents">
+    <w:name w:val="Table Contents"/>
+    <w:basedOn w:val="Normal"/>
+    <w:qFormat/>
+    <w:pPr>
+      <w:suppressLineNumbers/>
+    </w:pPr>
+    <w:rPr/>
   </w:style>
   <w:style w:type="numbering" w:styleId="NoList" w:default="1">
     <w:name w:val="No List"/>

</xml_diff>